<commit_message>
optimize the http get process
</commit_message>
<xml_diff>
--- a/benchmark django rest framework 各功能详解.docx
+++ b/benchmark django rest framework 各功能详解.docx
@@ -118,8 +118,6 @@
           <w:t>https://github.com/hqsh/benchmark_django_rest_framework_demo/blob/master/Introduction/Introduction.md</w:t>
         </w:r>
       </w:hyperlink>
-      <w:bookmarkStart w:id="0" w:name="_GoBack"/>
-      <w:bookmarkEnd w:id="0"/>
       <w:r>
         <w:rPr>
           <w:rFonts w:hint="eastAsia"/>
@@ -1391,13 +1389,13 @@
         <w:tblLook w:val="04A0" w:firstRow="1" w:lastRow="0" w:firstColumn="1" w:lastColumn="0" w:noHBand="0" w:noVBand="1"/>
       </w:tblPr>
       <w:tblGrid>
-        <w:gridCol w:w="2067"/>
-        <w:gridCol w:w="5776"/>
-        <w:gridCol w:w="2148"/>
-        <w:gridCol w:w="1752"/>
+        <w:gridCol w:w="1978"/>
+        <w:gridCol w:w="6178"/>
+        <w:gridCol w:w="2055"/>
+        <w:gridCol w:w="1681"/>
         <w:gridCol w:w="2064"/>
-        <w:gridCol w:w="8089"/>
-        <w:gridCol w:w="1354"/>
+        <w:gridCol w:w="7988"/>
+        <w:gridCol w:w="1306"/>
       </w:tblGrid>
       <w:tr>
         <w:tc>
@@ -2999,6 +2997,7 @@
               </w:rPr>
               <w:t>'</w:t>
             </w:r>
+            <w:proofErr w:type="gramStart"/>
             <w:r>
               <w:rPr>
                 <w:rFonts w:hint="eastAsia"/>
@@ -3014,6 +3013,7 @@
               </w:rPr>
               <w:t>'</w:t>
             </w:r>
+            <w:proofErr w:type="gramEnd"/>
           </w:p>
         </w:tc>
         <w:tc>
@@ -3190,6 +3190,7 @@
               </w:rPr>
               <w:t>'</w:t>
             </w:r>
+            <w:proofErr w:type="gramStart"/>
             <w:r>
               <w:rPr>
                 <w:rFonts w:hint="eastAsia"/>
@@ -3205,6 +3206,7 @@
               </w:rPr>
               <w:t>'</w:t>
             </w:r>
+            <w:proofErr w:type="gramEnd"/>
           </w:p>
         </w:tc>
         <w:tc>
@@ -3381,12 +3383,21 @@
               </w:rPr>
               <w:t>'</w:t>
             </w:r>
-            <w:r>
-              <w:rPr>
-                <w:sz w:val="28"/>
-                <w:szCs w:val="28"/>
-              </w:rPr>
-              <w:t>order_by</w:t>
+            <w:proofErr w:type="gramStart"/>
+            <w:r>
+              <w:rPr>
+                <w:sz w:val="28"/>
+                <w:szCs w:val="28"/>
+              </w:rPr>
+              <w:t>order</w:t>
+            </w:r>
+            <w:proofErr w:type="gramEnd"/>
+            <w:r>
+              <w:rPr>
+                <w:sz w:val="28"/>
+                <w:szCs w:val="28"/>
+              </w:rPr>
+              <w:t>_by</w:t>
             </w:r>
             <w:r>
               <w:rPr>
@@ -4356,6 +4367,7 @@
               </w:rPr>
               <w:t>'</w:t>
             </w:r>
+            <w:proofErr w:type="gramStart"/>
             <w:r>
               <w:rPr>
                 <w:rFonts w:hint="eastAsia"/>
@@ -4371,6 +4383,7 @@
               </w:rPr>
               <w:t>'</w:t>
             </w:r>
+            <w:proofErr w:type="gramEnd"/>
           </w:p>
         </w:tc>
         <w:tc>
@@ -8211,6 +8224,7 @@
                 <w:szCs w:val="28"/>
               </w:rPr>
             </w:pPr>
+            <w:proofErr w:type="gramStart"/>
             <w:r>
               <w:rPr>
                 <w:rFonts w:hint="eastAsia"/>
@@ -8219,6 +8233,7 @@
               </w:rPr>
               <w:t>primary</w:t>
             </w:r>
+            <w:proofErr w:type="gramEnd"/>
             <w:r>
               <w:rPr>
                 <w:sz w:val="28"/>
@@ -8396,6 +8411,7 @@
                 <w:szCs w:val="28"/>
               </w:rPr>
             </w:pPr>
+            <w:proofErr w:type="gramStart"/>
             <w:r>
               <w:rPr>
                 <w:rFonts w:hint="eastAsia"/>
@@ -8404,6 +8420,7 @@
               </w:rPr>
               <w:t>using</w:t>
             </w:r>
+            <w:proofErr w:type="gramEnd"/>
           </w:p>
         </w:tc>
         <w:tc>
@@ -8472,6 +8489,7 @@
               </w:rPr>
               <w:t>'</w:t>
             </w:r>
+            <w:proofErr w:type="gramStart"/>
             <w:r>
               <w:rPr>
                 <w:rFonts w:hint="eastAsia"/>
@@ -8487,6 +8505,7 @@
               </w:rPr>
               <w:t>'</w:t>
             </w:r>
+            <w:proofErr w:type="gramEnd"/>
           </w:p>
         </w:tc>
         <w:tc>
@@ -8596,6 +8615,7 @@
                 <w:szCs w:val="28"/>
               </w:rPr>
             </w:pPr>
+            <w:proofErr w:type="gramStart"/>
             <w:r>
               <w:rPr>
                 <w:sz w:val="28"/>
@@ -8603,6 +8623,7 @@
               </w:rPr>
               <w:t>access</w:t>
             </w:r>
+            <w:proofErr w:type="gramEnd"/>
           </w:p>
         </w:tc>
         <w:tc>
@@ -8671,6 +8692,7 @@
               </w:rPr>
               <w:t>{</w:t>
             </w:r>
+            <w:proofErr w:type="gramStart"/>
             <w:r>
               <w:rPr>
                 <w:sz w:val="28"/>
@@ -8692,6 +8714,7 @@
               </w:rPr>
               <w:t>'</w:t>
             </w:r>
+            <w:proofErr w:type="gramEnd"/>
             <w:r>
               <w:rPr>
                 <w:sz w:val="28"/>
@@ -9191,12 +9214,21 @@
                 <w:szCs w:val="28"/>
               </w:rPr>
             </w:pPr>
-            <w:r>
-              <w:rPr>
-                <w:sz w:val="28"/>
-                <w:szCs w:val="28"/>
-              </w:rPr>
-              <w:t>select_related</w:t>
+            <w:proofErr w:type="gramStart"/>
+            <w:r>
+              <w:rPr>
+                <w:sz w:val="28"/>
+                <w:szCs w:val="28"/>
+              </w:rPr>
+              <w:t>select</w:t>
+            </w:r>
+            <w:proofErr w:type="gramEnd"/>
+            <w:r>
+              <w:rPr>
+                <w:sz w:val="28"/>
+                <w:szCs w:val="28"/>
+              </w:rPr>
+              <w:t>_related</w:t>
             </w:r>
           </w:p>
         </w:tc>
@@ -9416,6 +9448,7 @@
                 <w:szCs w:val="28"/>
               </w:rPr>
             </w:pPr>
+            <w:proofErr w:type="gramStart"/>
             <w:r>
               <w:rPr>
                 <w:rFonts w:hint="eastAsia"/>
@@ -9424,6 +9457,7 @@
               </w:rPr>
               <w:t>values</w:t>
             </w:r>
+            <w:proofErr w:type="gramEnd"/>
           </w:p>
         </w:tc>
         <w:tc>
@@ -9625,13 +9659,23 @@
                 <w:szCs w:val="28"/>
               </w:rPr>
             </w:pPr>
-            <w:r>
-              <w:rPr>
-                <w:rFonts w:hint="eastAsia"/>
-                <w:sz w:val="28"/>
-                <w:szCs w:val="28"/>
-              </w:rPr>
-              <w:t>values_fields</w:t>
+            <w:proofErr w:type="gramStart"/>
+            <w:r>
+              <w:rPr>
+                <w:rFonts w:hint="eastAsia"/>
+                <w:sz w:val="28"/>
+                <w:szCs w:val="28"/>
+              </w:rPr>
+              <w:t>values</w:t>
+            </w:r>
+            <w:proofErr w:type="gramEnd"/>
+            <w:r>
+              <w:rPr>
+                <w:rFonts w:hint="eastAsia"/>
+                <w:sz w:val="28"/>
+                <w:szCs w:val="28"/>
+              </w:rPr>
+              <w:t>_fields</w:t>
             </w:r>
           </w:p>
         </w:tc>
@@ -9819,13 +9863,23 @@
                 <w:szCs w:val="28"/>
               </w:rPr>
             </w:pPr>
-            <w:r>
-              <w:rPr>
-                <w:rFonts w:hint="eastAsia"/>
-                <w:sz w:val="28"/>
-                <w:szCs w:val="28"/>
-              </w:rPr>
-              <w:t>values_white_list</w:t>
+            <w:proofErr w:type="gramStart"/>
+            <w:r>
+              <w:rPr>
+                <w:rFonts w:hint="eastAsia"/>
+                <w:sz w:val="28"/>
+                <w:szCs w:val="28"/>
+              </w:rPr>
+              <w:t>values</w:t>
+            </w:r>
+            <w:proofErr w:type="gramEnd"/>
+            <w:r>
+              <w:rPr>
+                <w:rFonts w:hint="eastAsia"/>
+                <w:sz w:val="28"/>
+                <w:szCs w:val="28"/>
+              </w:rPr>
+              <w:t>_white_list</w:t>
             </w:r>
           </w:p>
         </w:tc>
@@ -9997,13 +10051,23 @@
                 <w:szCs w:val="28"/>
               </w:rPr>
             </w:pPr>
-            <w:r>
-              <w:rPr>
-                <w:rFonts w:hint="eastAsia"/>
-                <w:sz w:val="28"/>
-                <w:szCs w:val="28"/>
-              </w:rPr>
-              <w:t>get_one</w:t>
+            <w:proofErr w:type="gramStart"/>
+            <w:r>
+              <w:rPr>
+                <w:rFonts w:hint="eastAsia"/>
+                <w:sz w:val="28"/>
+                <w:szCs w:val="28"/>
+              </w:rPr>
+              <w:t>get</w:t>
+            </w:r>
+            <w:proofErr w:type="gramEnd"/>
+            <w:r>
+              <w:rPr>
+                <w:rFonts w:hint="eastAsia"/>
+                <w:sz w:val="28"/>
+                <w:szCs w:val="28"/>
+              </w:rPr>
+              <w:t>_one</w:t>
             </w:r>
           </w:p>
         </w:tc>
@@ -10231,12 +10295,21 @@
                 <w:szCs w:val="28"/>
               </w:rPr>
             </w:pPr>
-            <w:r>
-              <w:rPr>
-                <w:sz w:val="28"/>
-                <w:szCs w:val="28"/>
-              </w:rPr>
-              <w:t>methods_not_need_convert_keys_for_re</w:t>
+            <w:proofErr w:type="gramStart"/>
+            <w:r>
+              <w:rPr>
+                <w:sz w:val="28"/>
+                <w:szCs w:val="28"/>
+              </w:rPr>
+              <w:t>methods</w:t>
+            </w:r>
+            <w:proofErr w:type="gramEnd"/>
+            <w:r>
+              <w:rPr>
+                <w:sz w:val="28"/>
+                <w:szCs w:val="28"/>
+              </w:rPr>
+              <w:t>_not_need_convert_keys_for_re</w:t>
             </w:r>
             <w:r>
               <w:rPr>
@@ -10588,12 +10661,21 @@
                 <w:szCs w:val="28"/>
               </w:rPr>
             </w:pPr>
-            <w:r>
-              <w:rPr>
-                <w:sz w:val="28"/>
-                <w:szCs w:val="28"/>
-              </w:rPr>
-              <w:t>methods_not_need_convert_keys_for_response</w:t>
+            <w:proofErr w:type="gramStart"/>
+            <w:r>
+              <w:rPr>
+                <w:sz w:val="28"/>
+                <w:szCs w:val="28"/>
+              </w:rPr>
+              <w:t>methods</w:t>
+            </w:r>
+            <w:proofErr w:type="gramEnd"/>
+            <w:r>
+              <w:rPr>
+                <w:sz w:val="28"/>
+                <w:szCs w:val="28"/>
+              </w:rPr>
+              <w:t>_not_need_convert_keys_for_response</w:t>
             </w:r>
           </w:p>
         </w:tc>
@@ -10890,12 +10972,21 @@
                 <w:szCs w:val="28"/>
               </w:rPr>
             </w:pPr>
-            <w:r>
-              <w:rPr>
-                <w:sz w:val="28"/>
-                <w:szCs w:val="28"/>
-              </w:rPr>
-              <w:t>enabled_select_related_in_params</w:t>
+            <w:proofErr w:type="gramStart"/>
+            <w:r>
+              <w:rPr>
+                <w:sz w:val="28"/>
+                <w:szCs w:val="28"/>
+              </w:rPr>
+              <w:t>enabled</w:t>
+            </w:r>
+            <w:proofErr w:type="gramEnd"/>
+            <w:r>
+              <w:rPr>
+                <w:sz w:val="28"/>
+                <w:szCs w:val="28"/>
+              </w:rPr>
+              <w:t>_select_related_in_params</w:t>
             </w:r>
           </w:p>
         </w:tc>
@@ -11123,12 +11214,21 @@
                 <w:szCs w:val="28"/>
               </w:rPr>
             </w:pPr>
-            <w:r>
-              <w:rPr>
-                <w:sz w:val="28"/>
-                <w:szCs w:val="28"/>
-              </w:rPr>
-              <w:t>bool_params</w:t>
+            <w:proofErr w:type="gramStart"/>
+            <w:r>
+              <w:rPr>
+                <w:sz w:val="28"/>
+                <w:szCs w:val="28"/>
+              </w:rPr>
+              <w:t>bool</w:t>
+            </w:r>
+            <w:proofErr w:type="gramEnd"/>
+            <w:r>
+              <w:rPr>
+                <w:sz w:val="28"/>
+                <w:szCs w:val="28"/>
+              </w:rPr>
+              <w:t>_params</w:t>
             </w:r>
           </w:p>
         </w:tc>
@@ -11431,12 +11531,21 @@
                 <w:szCs w:val="28"/>
               </w:rPr>
             </w:pPr>
-            <w:r>
-              <w:rPr>
-                <w:sz w:val="28"/>
-                <w:szCs w:val="28"/>
-              </w:rPr>
-              <w:t>additional_data</w:t>
+            <w:proofErr w:type="gramStart"/>
+            <w:r>
+              <w:rPr>
+                <w:sz w:val="28"/>
+                <w:szCs w:val="28"/>
+              </w:rPr>
+              <w:t>additional</w:t>
+            </w:r>
+            <w:proofErr w:type="gramEnd"/>
+            <w:r>
+              <w:rPr>
+                <w:sz w:val="28"/>
+                <w:szCs w:val="28"/>
+              </w:rPr>
+              <w:t>_data</w:t>
             </w:r>
           </w:p>
         </w:tc>
@@ -12686,12 +12795,21 @@
                 <w:szCs w:val="28"/>
               </w:rPr>
             </w:pPr>
-            <w:r>
-              <w:rPr>
-                <w:sz w:val="28"/>
-                <w:szCs w:val="28"/>
-              </w:rPr>
-              <w:t>data_style</w:t>
+            <w:proofErr w:type="gramStart"/>
+            <w:r>
+              <w:rPr>
+                <w:sz w:val="28"/>
+                <w:szCs w:val="28"/>
+              </w:rPr>
+              <w:t>data</w:t>
+            </w:r>
+            <w:proofErr w:type="gramEnd"/>
+            <w:r>
+              <w:rPr>
+                <w:sz w:val="28"/>
+                <w:szCs w:val="28"/>
+              </w:rPr>
+              <w:t>_style</w:t>
             </w:r>
           </w:p>
         </w:tc>
@@ -12761,6 +12879,7 @@
               </w:rPr>
               <w:t>'</w:t>
             </w:r>
+            <w:proofErr w:type="gramStart"/>
             <w:r>
               <w:rPr>
                 <w:rFonts w:hint="eastAsia"/>
@@ -12776,6 +12895,7 @@
               </w:rPr>
               <w:t>'</w:t>
             </w:r>
+            <w:proofErr w:type="gramEnd"/>
           </w:p>
         </w:tc>
         <w:tc>
@@ -12918,12 +13038,21 @@
                 <w:szCs w:val="28"/>
               </w:rPr>
             </w:pPr>
-            <w:r>
-              <w:rPr>
-                <w:sz w:val="28"/>
-                <w:szCs w:val="28"/>
-              </w:rPr>
-              <w:t>omit_underlines</w:t>
+            <w:proofErr w:type="gramStart"/>
+            <w:r>
+              <w:rPr>
+                <w:sz w:val="28"/>
+                <w:szCs w:val="28"/>
+              </w:rPr>
+              <w:t>omit</w:t>
+            </w:r>
+            <w:proofErr w:type="gramEnd"/>
+            <w:r>
+              <w:rPr>
+                <w:sz w:val="28"/>
+                <w:szCs w:val="28"/>
+              </w:rPr>
+              <w:t>_underlines</w:t>
             </w:r>
           </w:p>
         </w:tc>
@@ -13120,12 +13249,21 @@
                 <w:szCs w:val="28"/>
               </w:rPr>
             </w:pPr>
-            <w:r>
-              <w:rPr>
-                <w:sz w:val="28"/>
-                <w:szCs w:val="28"/>
-              </w:rPr>
-              <w:t>http_get_check_params</w:t>
+            <w:proofErr w:type="gramStart"/>
+            <w:r>
+              <w:rPr>
+                <w:sz w:val="28"/>
+                <w:szCs w:val="28"/>
+              </w:rPr>
+              <w:t>http</w:t>
+            </w:r>
+            <w:proofErr w:type="gramEnd"/>
+            <w:r>
+              <w:rPr>
+                <w:sz w:val="28"/>
+                <w:szCs w:val="28"/>
+              </w:rPr>
+              <w:t>_get_check_params</w:t>
             </w:r>
           </w:p>
         </w:tc>
@@ -13330,12 +13468,21 @@
                 <w:szCs w:val="28"/>
               </w:rPr>
             </w:pPr>
-            <w:r>
-              <w:rPr>
-                <w:sz w:val="28"/>
-                <w:szCs w:val="28"/>
-              </w:rPr>
-              <w:t>rename_params</w:t>
+            <w:proofErr w:type="gramStart"/>
+            <w:r>
+              <w:rPr>
+                <w:sz w:val="28"/>
+                <w:szCs w:val="28"/>
+              </w:rPr>
+              <w:t>rename</w:t>
+            </w:r>
+            <w:proofErr w:type="gramEnd"/>
+            <w:r>
+              <w:rPr>
+                <w:sz w:val="28"/>
+                <w:szCs w:val="28"/>
+              </w:rPr>
+              <w:t>_params</w:t>
             </w:r>
           </w:p>
         </w:tc>
@@ -13540,12 +13687,21 @@
                 <w:szCs w:val="28"/>
               </w:rPr>
             </w:pPr>
-            <w:r>
-              <w:rPr>
-                <w:sz w:val="28"/>
-                <w:szCs w:val="28"/>
-              </w:rPr>
-              <w:t>rename_uri_params</w:t>
+            <w:proofErr w:type="gramStart"/>
+            <w:r>
+              <w:rPr>
+                <w:sz w:val="28"/>
+                <w:szCs w:val="28"/>
+              </w:rPr>
+              <w:t>rename</w:t>
+            </w:r>
+            <w:proofErr w:type="gramEnd"/>
+            <w:r>
+              <w:rPr>
+                <w:sz w:val="28"/>
+                <w:szCs w:val="28"/>
+              </w:rPr>
+              <w:t>_uri_params</w:t>
             </w:r>
           </w:p>
         </w:tc>
@@ -13766,6 +13922,7 @@
                 <w:szCs w:val="28"/>
               </w:rPr>
             </w:pPr>
+            <w:proofErr w:type="gramStart"/>
             <w:r>
               <w:rPr>
                 <w:rFonts w:hint="eastAsia"/>
@@ -13774,6 +13931,7 @@
               </w:rPr>
               <w:t>rename</w:t>
             </w:r>
+            <w:proofErr w:type="gramEnd"/>
             <w:r>
               <w:rPr>
                 <w:sz w:val="28"/>
@@ -14015,6 +14173,7 @@
                 <w:szCs w:val="28"/>
               </w:rPr>
             </w:pPr>
+            <w:proofErr w:type="gramStart"/>
             <w:r>
               <w:rPr>
                 <w:rFonts w:hint="eastAsia"/>
@@ -14023,6 +14182,7 @@
               </w:rPr>
               <w:t>rename</w:t>
             </w:r>
+            <w:proofErr w:type="gramEnd"/>
             <w:r>
               <w:rPr>
                 <w:sz w:val="28"/>
@@ -14217,12 +14377,21 @@
                 <w:szCs w:val="28"/>
               </w:rPr>
             </w:pPr>
-            <w:r>
-              <w:rPr>
-                <w:sz w:val="28"/>
-                <w:szCs w:val="28"/>
-              </w:rPr>
-              <w:t>enable_select_related_in_params</w:t>
+            <w:proofErr w:type="gramStart"/>
+            <w:r>
+              <w:rPr>
+                <w:sz w:val="28"/>
+                <w:szCs w:val="28"/>
+              </w:rPr>
+              <w:t>enable</w:t>
+            </w:r>
+            <w:proofErr w:type="gramEnd"/>
+            <w:r>
+              <w:rPr>
+                <w:sz w:val="28"/>
+                <w:szCs w:val="28"/>
+              </w:rPr>
+              <w:t>_select_related_in_params</w:t>
             </w:r>
           </w:p>
         </w:tc>
@@ -14429,6 +14598,7 @@
               <w:spacing w:beforeLines="50" w:before="156" w:afterLines="50" w:after="156"/>
               <w:jc w:val="center"/>
               <w:rPr>
+                <w:rFonts w:hint="eastAsia"/>
                 <w:sz w:val="28"/>
                 <w:szCs w:val="28"/>
               </w:rPr>
@@ -14468,33 +14638,36 @@
               <w:spacing w:beforeLines="50" w:before="156" w:afterLines="50" w:after="156"/>
               <w:jc w:val="center"/>
               <w:rPr>
-                <w:sz w:val="28"/>
-                <w:szCs w:val="28"/>
-              </w:rPr>
-            </w:pPr>
-            <w:r>
-              <w:rPr>
-                <w:sz w:val="28"/>
-                <w:szCs w:val="28"/>
-              </w:rPr>
-              <w:t>REDIS_IP</w:t>
-            </w:r>
-          </w:p>
-          <w:p>
-            <w:pPr>
-              <w:spacing w:beforeLines="50" w:before="156" w:afterLines="50" w:after="156"/>
-              <w:jc w:val="center"/>
-              <w:rPr>
-                <w:sz w:val="28"/>
-                <w:szCs w:val="28"/>
-              </w:rPr>
-            </w:pPr>
-            <w:r>
-              <w:rPr>
-                <w:sz w:val="28"/>
-                <w:szCs w:val="28"/>
-              </w:rPr>
-              <w:t>redis_ip</w:t>
+                <w:rFonts w:hint="eastAsia"/>
+                <w:sz w:val="28"/>
+                <w:szCs w:val="28"/>
+              </w:rPr>
+            </w:pPr>
+            <w:r>
+              <w:rPr>
+                <w:sz w:val="28"/>
+                <w:szCs w:val="28"/>
+              </w:rPr>
+              <w:t xml:space="preserve">ONLY_ENABLE_SELECT_RELATED_FOR_GET_ONE </w:t>
+            </w:r>
+          </w:p>
+          <w:p>
+            <w:pPr>
+              <w:spacing w:beforeLines="50" w:before="156" w:afterLines="50" w:after="156"/>
+              <w:jc w:val="center"/>
+              <w:rPr>
+                <w:sz w:val="28"/>
+                <w:szCs w:val="28"/>
+              </w:rPr>
+            </w:pPr>
+            <w:bookmarkStart w:id="0" w:name="_GoBack"/>
+            <w:bookmarkEnd w:id="0"/>
+            <w:r>
+              <w:rPr>
+                <w:sz w:val="28"/>
+                <w:szCs w:val="28"/>
+              </w:rPr>
+              <w:t>only_enable_select_related_for_get_one</w:t>
             </w:r>
           </w:p>
         </w:tc>
@@ -14507,6 +14680,7 @@
               <w:spacing w:beforeLines="50" w:before="156" w:afterLines="50" w:after="156"/>
               <w:jc w:val="center"/>
               <w:rPr>
+                <w:rFonts w:hint="eastAsia"/>
                 <w:sz w:val="28"/>
                 <w:szCs w:val="28"/>
               </w:rPr>
@@ -14530,6 +14704,7 @@
               <w:spacing w:beforeLines="50" w:before="156" w:afterLines="50" w:after="156"/>
               <w:jc w:val="center"/>
               <w:rPr>
+                <w:rFonts w:hint="eastAsia"/>
                 <w:sz w:val="28"/>
                 <w:szCs w:val="28"/>
               </w:rPr>
@@ -14562,29 +14737,7 @@
                 <w:sz w:val="28"/>
                 <w:szCs w:val="28"/>
               </w:rPr>
-              <w:t>'</w:t>
-            </w:r>
-            <w:r>
-              <w:rPr>
-                <w:rFonts w:hint="eastAsia"/>
-                <w:sz w:val="28"/>
-                <w:szCs w:val="28"/>
-              </w:rPr>
-              <w:t>local</w:t>
-            </w:r>
-            <w:r>
-              <w:rPr>
-                <w:sz w:val="28"/>
-                <w:szCs w:val="28"/>
-              </w:rPr>
-              <w:t>host</w:t>
-            </w:r>
-            <w:r>
-              <w:rPr>
-                <w:sz w:val="28"/>
-                <w:szCs w:val="28"/>
-              </w:rPr>
-              <w:t>'</w:t>
+              <w:t>False</w:t>
             </w:r>
           </w:p>
         </w:tc>
@@ -14596,41 +14749,49 @@
             <w:pPr>
               <w:spacing w:beforeLines="50" w:before="156" w:afterLines="50" w:after="156"/>
               <w:rPr>
-                <w:sz w:val="28"/>
-                <w:szCs w:val="28"/>
-              </w:rPr>
-            </w:pPr>
-            <w:r>
-              <w:rPr>
-                <w:rFonts w:hint="eastAsia"/>
-                <w:sz w:val="28"/>
-                <w:szCs w:val="28"/>
-              </w:rPr>
-              <w:t>redis</w:t>
-            </w:r>
-            <w:r>
-              <w:rPr>
-                <w:rFonts w:hint="eastAsia"/>
-                <w:sz w:val="28"/>
-                <w:szCs w:val="28"/>
-              </w:rPr>
-              <w:t>配置，</w:t>
-            </w:r>
-            <w:r>
-              <w:rPr>
-                <w:rFonts w:hint="eastAsia"/>
-                <w:sz w:val="28"/>
-                <w:szCs w:val="28"/>
-              </w:rPr>
-              <w:t>ip</w:t>
-            </w:r>
-            <w:r>
-              <w:rPr>
-                <w:rFonts w:hint="eastAsia"/>
-                <w:sz w:val="28"/>
-                <w:szCs w:val="28"/>
-              </w:rPr>
-              <w:t>地址</w:t>
+                <w:rFonts w:hint="eastAsia"/>
+                <w:sz w:val="28"/>
+                <w:szCs w:val="28"/>
+              </w:rPr>
+            </w:pPr>
+            <w:r>
+              <w:rPr>
+                <w:rFonts w:hint="eastAsia"/>
+                <w:sz w:val="28"/>
+                <w:szCs w:val="28"/>
+              </w:rPr>
+              <w:t>是否仅允许查询单个数据时，才能使用</w:t>
+            </w:r>
+            <w:r>
+              <w:rPr>
+                <w:rFonts w:hint="eastAsia"/>
+                <w:sz w:val="28"/>
+                <w:szCs w:val="28"/>
+              </w:rPr>
+              <w:t>select</w:t>
+            </w:r>
+            <w:r>
+              <w:rPr>
+                <w:sz w:val="28"/>
+                <w:szCs w:val="28"/>
+              </w:rPr>
+              <w:t>_related</w:t>
+            </w:r>
+            <w:r>
+              <w:rPr>
+                <w:rFonts w:hint="eastAsia"/>
+                <w:sz w:val="28"/>
+                <w:szCs w:val="28"/>
+              </w:rPr>
+              <w:t>。如果查询时候不希望有多表查询详细信息，可以设置为</w:t>
+            </w:r>
+            <w:r>
+              <w:rPr>
+                <w:rFonts w:hint="eastAsia"/>
+                <w:sz w:val="28"/>
+                <w:szCs w:val="28"/>
+              </w:rPr>
+              <w:t>True</w:t>
             </w:r>
             <w:r>
               <w:rPr>
@@ -14651,18 +14812,11 @@
               <w:spacing w:beforeLines="50" w:before="156" w:afterLines="50" w:after="156"/>
               <w:jc w:val="center"/>
               <w:rPr>
-                <w:sz w:val="28"/>
-                <w:szCs w:val="28"/>
-              </w:rPr>
-            </w:pPr>
-            <w:r>
-              <w:rPr>
-                <w:rFonts w:hint="eastAsia"/>
-                <w:sz w:val="28"/>
-                <w:szCs w:val="28"/>
-              </w:rPr>
-              <w:t>低</w:t>
-            </w:r>
+                <w:rFonts w:hint="eastAsia"/>
+                <w:sz w:val="28"/>
+                <w:szCs w:val="28"/>
+              </w:rPr>
+            </w:pPr>
           </w:p>
         </w:tc>
       </w:tr>
@@ -14724,24 +14878,33 @@
                 <w:sz w:val="28"/>
                 <w:szCs w:val="28"/>
               </w:rPr>
-              <w:t>REDIS_PORT</w:t>
-            </w:r>
-          </w:p>
-          <w:p>
-            <w:pPr>
-              <w:spacing w:beforeLines="50" w:before="156" w:afterLines="50" w:after="156"/>
-              <w:jc w:val="center"/>
-              <w:rPr>
-                <w:sz w:val="28"/>
-                <w:szCs w:val="28"/>
-              </w:rPr>
-            </w:pPr>
-            <w:r>
-              <w:rPr>
-                <w:sz w:val="28"/>
-                <w:szCs w:val="28"/>
-              </w:rPr>
-              <w:t>redis_port</w:t>
+              <w:t>REDIS_IP</w:t>
+            </w:r>
+          </w:p>
+          <w:p>
+            <w:pPr>
+              <w:spacing w:beforeLines="50" w:before="156" w:afterLines="50" w:after="156"/>
+              <w:jc w:val="center"/>
+              <w:rPr>
+                <w:sz w:val="28"/>
+                <w:szCs w:val="28"/>
+              </w:rPr>
+            </w:pPr>
+            <w:proofErr w:type="gramStart"/>
+            <w:r>
+              <w:rPr>
+                <w:sz w:val="28"/>
+                <w:szCs w:val="28"/>
+              </w:rPr>
+              <w:t>redis</w:t>
+            </w:r>
+            <w:proofErr w:type="gramEnd"/>
+            <w:r>
+              <w:rPr>
+                <w:sz w:val="28"/>
+                <w:szCs w:val="28"/>
+              </w:rPr>
+              <w:t>_ip</w:t>
             </w:r>
           </w:p>
         </w:tc>
@@ -14809,8 +14972,32 @@
                 <w:sz w:val="28"/>
                 <w:szCs w:val="28"/>
               </w:rPr>
-              <w:t>6379</w:t>
-            </w:r>
+              <w:t>'</w:t>
+            </w:r>
+            <w:proofErr w:type="gramStart"/>
+            <w:r>
+              <w:rPr>
+                <w:rFonts w:hint="eastAsia"/>
+                <w:sz w:val="28"/>
+                <w:szCs w:val="28"/>
+              </w:rPr>
+              <w:t>local</w:t>
+            </w:r>
+            <w:r>
+              <w:rPr>
+                <w:sz w:val="28"/>
+                <w:szCs w:val="28"/>
+              </w:rPr>
+              <w:t>host</w:t>
+            </w:r>
+            <w:r>
+              <w:rPr>
+                <w:sz w:val="28"/>
+                <w:szCs w:val="28"/>
+              </w:rPr>
+              <w:t>'</w:t>
+            </w:r>
+            <w:proofErr w:type="gramEnd"/>
           </w:p>
         </w:tc>
         <w:tc>
@@ -14839,7 +15026,23 @@
                 <w:sz w:val="28"/>
                 <w:szCs w:val="28"/>
               </w:rPr>
-              <w:t>配置，端口号</w:t>
+              <w:t>配置，</w:t>
+            </w:r>
+            <w:r>
+              <w:rPr>
+                <w:rFonts w:hint="eastAsia"/>
+                <w:sz w:val="28"/>
+                <w:szCs w:val="28"/>
+              </w:rPr>
+              <w:t>ip</w:t>
+            </w:r>
+            <w:r>
+              <w:rPr>
+                <w:rFonts w:hint="eastAsia"/>
+                <w:sz w:val="28"/>
+                <w:szCs w:val="28"/>
+              </w:rPr>
+              <w:t>地址</w:t>
             </w:r>
             <w:r>
               <w:rPr>
@@ -14933,6 +15136,224 @@
                 <w:sz w:val="28"/>
                 <w:szCs w:val="28"/>
               </w:rPr>
+              <w:t>REDIS_PORT</w:t>
+            </w:r>
+          </w:p>
+          <w:p>
+            <w:pPr>
+              <w:spacing w:beforeLines="50" w:before="156" w:afterLines="50" w:after="156"/>
+              <w:jc w:val="center"/>
+              <w:rPr>
+                <w:sz w:val="28"/>
+                <w:szCs w:val="28"/>
+              </w:rPr>
+            </w:pPr>
+            <w:proofErr w:type="gramStart"/>
+            <w:r>
+              <w:rPr>
+                <w:sz w:val="28"/>
+                <w:szCs w:val="28"/>
+              </w:rPr>
+              <w:t>redis</w:t>
+            </w:r>
+            <w:proofErr w:type="gramEnd"/>
+            <w:r>
+              <w:rPr>
+                <w:sz w:val="28"/>
+                <w:szCs w:val="28"/>
+              </w:rPr>
+              <w:t>_port</w:t>
+            </w:r>
+          </w:p>
+        </w:tc>
+        <w:tc>
+          <w:tcPr>
+            <w:tcW w:w="2150" w:type="dxa"/>
+          </w:tcPr>
+          <w:p>
+            <w:pPr>
+              <w:spacing w:beforeLines="50" w:before="156" w:afterLines="50" w:after="156"/>
+              <w:jc w:val="center"/>
+              <w:rPr>
+                <w:sz w:val="28"/>
+                <w:szCs w:val="28"/>
+              </w:rPr>
+            </w:pPr>
+            <w:r>
+              <w:rPr>
+                <w:rFonts w:hint="eastAsia"/>
+                <w:sz w:val="28"/>
+                <w:szCs w:val="28"/>
+              </w:rPr>
+              <w:t>可设</w:t>
+            </w:r>
+          </w:p>
+        </w:tc>
+        <w:tc>
+          <w:tcPr>
+            <w:tcW w:w="1753" w:type="dxa"/>
+          </w:tcPr>
+          <w:p>
+            <w:pPr>
+              <w:spacing w:beforeLines="50" w:before="156" w:afterLines="50" w:after="156"/>
+              <w:jc w:val="center"/>
+              <w:rPr>
+                <w:sz w:val="28"/>
+                <w:szCs w:val="28"/>
+              </w:rPr>
+            </w:pPr>
+            <w:r>
+              <w:rPr>
+                <w:rFonts w:hint="eastAsia"/>
+                <w:sz w:val="28"/>
+                <w:szCs w:val="28"/>
+              </w:rPr>
+              <w:t>可设</w:t>
+            </w:r>
+          </w:p>
+        </w:tc>
+        <w:tc>
+          <w:tcPr>
+            <w:tcW w:w="2056" w:type="dxa"/>
+          </w:tcPr>
+          <w:p>
+            <w:pPr>
+              <w:spacing w:beforeLines="50" w:before="156" w:afterLines="50" w:after="156"/>
+              <w:jc w:val="center"/>
+              <w:rPr>
+                <w:sz w:val="28"/>
+                <w:szCs w:val="28"/>
+              </w:rPr>
+            </w:pPr>
+            <w:r>
+              <w:rPr>
+                <w:sz w:val="28"/>
+                <w:szCs w:val="28"/>
+              </w:rPr>
+              <w:t>6379</w:t>
+            </w:r>
+          </w:p>
+        </w:tc>
+        <w:tc>
+          <w:tcPr>
+            <w:tcW w:w="8091" w:type="dxa"/>
+          </w:tcPr>
+          <w:p>
+            <w:pPr>
+              <w:spacing w:beforeLines="50" w:before="156" w:afterLines="50" w:after="156"/>
+              <w:rPr>
+                <w:sz w:val="28"/>
+                <w:szCs w:val="28"/>
+              </w:rPr>
+            </w:pPr>
+            <w:r>
+              <w:rPr>
+                <w:rFonts w:hint="eastAsia"/>
+                <w:sz w:val="28"/>
+                <w:szCs w:val="28"/>
+              </w:rPr>
+              <w:t>redis</w:t>
+            </w:r>
+            <w:r>
+              <w:rPr>
+                <w:rFonts w:hint="eastAsia"/>
+                <w:sz w:val="28"/>
+                <w:szCs w:val="28"/>
+              </w:rPr>
+              <w:t>配置，端口号</w:t>
+            </w:r>
+            <w:r>
+              <w:rPr>
+                <w:rFonts w:hint="eastAsia"/>
+                <w:sz w:val="28"/>
+                <w:szCs w:val="28"/>
+              </w:rPr>
+              <w:t>。</w:t>
+            </w:r>
+          </w:p>
+        </w:tc>
+        <w:tc>
+          <w:tcPr>
+            <w:tcW w:w="1355" w:type="dxa"/>
+          </w:tcPr>
+          <w:p>
+            <w:pPr>
+              <w:spacing w:beforeLines="50" w:before="156" w:afterLines="50" w:after="156"/>
+              <w:jc w:val="center"/>
+              <w:rPr>
+                <w:sz w:val="28"/>
+                <w:szCs w:val="28"/>
+              </w:rPr>
+            </w:pPr>
+            <w:r>
+              <w:rPr>
+                <w:rFonts w:hint="eastAsia"/>
+                <w:sz w:val="28"/>
+                <w:szCs w:val="28"/>
+              </w:rPr>
+              <w:t>低</w:t>
+            </w:r>
+          </w:p>
+        </w:tc>
+      </w:tr>
+      <w:tr>
+        <w:tc>
+          <w:tcPr>
+            <w:tcW w:w="2069" w:type="dxa"/>
+          </w:tcPr>
+          <w:p>
+            <w:pPr>
+              <w:spacing w:beforeLines="50" w:before="156" w:afterLines="50" w:after="156"/>
+              <w:jc w:val="center"/>
+              <w:rPr>
+                <w:sz w:val="28"/>
+                <w:szCs w:val="28"/>
+              </w:rPr>
+            </w:pPr>
+            <w:r>
+              <w:rPr>
+                <w:rFonts w:hint="eastAsia"/>
+                <w:sz w:val="28"/>
+                <w:szCs w:val="28"/>
+              </w:rPr>
+              <w:t>全局</w:t>
+            </w:r>
+            <w:r>
+              <w:rPr>
+                <w:rFonts w:hint="eastAsia"/>
+                <w:sz w:val="28"/>
+                <w:szCs w:val="28"/>
+              </w:rPr>
+              <w:t>/</w:t>
+            </w:r>
+            <w:r>
+              <w:rPr>
+                <w:rFonts w:hint="eastAsia"/>
+                <w:sz w:val="28"/>
+                <w:szCs w:val="28"/>
+              </w:rPr>
+              <w:t>接口</w:t>
+            </w:r>
+          </w:p>
+        </w:tc>
+        <w:tc>
+          <w:tcPr>
+            <w:tcW w:w="5776" w:type="dxa"/>
+          </w:tcPr>
+          <w:p>
+            <w:pPr>
+              <w:spacing w:beforeLines="50" w:before="156" w:afterLines="50" w:after="156"/>
+              <w:jc w:val="center"/>
+              <w:rPr>
+                <w:sz w:val="28"/>
+                <w:szCs w:val="28"/>
+              </w:rPr>
+            </w:pPr>
+            <w:r>
+              <w:rPr>
+                <w:sz w:val="28"/>
+                <w:szCs w:val="28"/>
+              </w:rPr>
               <w:t>REDIS_DB</w:t>
             </w:r>
           </w:p>
@@ -14945,12 +15366,21 @@
                 <w:szCs w:val="28"/>
               </w:rPr>
             </w:pPr>
-            <w:r>
-              <w:rPr>
-                <w:sz w:val="28"/>
-                <w:szCs w:val="28"/>
-              </w:rPr>
-              <w:t>redis_db</w:t>
+            <w:proofErr w:type="gramStart"/>
+            <w:r>
+              <w:rPr>
+                <w:sz w:val="28"/>
+                <w:szCs w:val="28"/>
+              </w:rPr>
+              <w:t>redis</w:t>
+            </w:r>
+            <w:proofErr w:type="gramEnd"/>
+            <w:r>
+              <w:rPr>
+                <w:sz w:val="28"/>
+                <w:szCs w:val="28"/>
+              </w:rPr>
+              <w:t>_db</w:t>
             </w:r>
           </w:p>
         </w:tc>
@@ -15641,6 +16071,7 @@
                 <w:szCs w:val="28"/>
               </w:rPr>
             </w:pPr>
+            <w:proofErr w:type="gramStart"/>
             <w:r>
               <w:rPr>
                 <w:rFonts w:hint="eastAsia"/>
@@ -15649,6 +16080,7 @@
               </w:rPr>
               <w:t>get</w:t>
             </w:r>
+            <w:proofErr w:type="gramEnd"/>
             <w:r>
               <w:rPr>
                 <w:sz w:val="28"/>
@@ -15921,12 +16353,21 @@
                 <w:szCs w:val="28"/>
               </w:rPr>
             </w:pPr>
-            <w:r>
-              <w:rPr>
-                <w:sz w:val="28"/>
-                <w:szCs w:val="28"/>
-              </w:rPr>
-              <w:t>get_redis(self)</w:t>
+            <w:proofErr w:type="gramStart"/>
+            <w:r>
+              <w:rPr>
+                <w:sz w:val="28"/>
+                <w:szCs w:val="28"/>
+              </w:rPr>
+              <w:t>get</w:t>
+            </w:r>
+            <w:proofErr w:type="gramEnd"/>
+            <w:r>
+              <w:rPr>
+                <w:sz w:val="28"/>
+                <w:szCs w:val="28"/>
+              </w:rPr>
+              <w:t>_redis(self)</w:t>
             </w:r>
           </w:p>
         </w:tc>
@@ -16292,12 +16733,21 @@
                 <w:szCs w:val="28"/>
               </w:rPr>
             </w:pPr>
-            <w:r>
-              <w:rPr>
-                <w:sz w:val="28"/>
-                <w:szCs w:val="28"/>
-              </w:rPr>
-              <w:t>get_redis_value(self, key, data_type='json', return_with_success_status=False)</w:t>
+            <w:proofErr w:type="gramStart"/>
+            <w:r>
+              <w:rPr>
+                <w:sz w:val="28"/>
+                <w:szCs w:val="28"/>
+              </w:rPr>
+              <w:t>get</w:t>
+            </w:r>
+            <w:proofErr w:type="gramEnd"/>
+            <w:r>
+              <w:rPr>
+                <w:sz w:val="28"/>
+                <w:szCs w:val="28"/>
+              </w:rPr>
+              <w:t>_redis_value(self, key, data_type='json', return_with_success_status=False)</w:t>
             </w:r>
           </w:p>
         </w:tc>
@@ -17275,12 +17725,21 @@
                 <w:szCs w:val="28"/>
               </w:rPr>
             </w:pPr>
-            <w:r>
-              <w:rPr>
-                <w:sz w:val="28"/>
-                <w:szCs w:val="28"/>
-              </w:rPr>
-              <w:t>post_model(self)</w:t>
+            <w:proofErr w:type="gramStart"/>
+            <w:r>
+              <w:rPr>
+                <w:sz w:val="28"/>
+                <w:szCs w:val="28"/>
+              </w:rPr>
+              <w:t>post</w:t>
+            </w:r>
+            <w:proofErr w:type="gramEnd"/>
+            <w:r>
+              <w:rPr>
+                <w:sz w:val="28"/>
+                <w:szCs w:val="28"/>
+              </w:rPr>
+              <w:t>_model(self)</w:t>
             </w:r>
           </w:p>
         </w:tc>
@@ -17563,12 +18022,21 @@
                 <w:szCs w:val="28"/>
               </w:rPr>
             </w:pPr>
-            <w:r>
-              <w:rPr>
-                <w:sz w:val="28"/>
-                <w:szCs w:val="28"/>
-              </w:rPr>
-              <w:t>put_model(self)</w:t>
+            <w:proofErr w:type="gramStart"/>
+            <w:r>
+              <w:rPr>
+                <w:sz w:val="28"/>
+                <w:szCs w:val="28"/>
+              </w:rPr>
+              <w:t>put</w:t>
+            </w:r>
+            <w:proofErr w:type="gramEnd"/>
+            <w:r>
+              <w:rPr>
+                <w:sz w:val="28"/>
+                <w:szCs w:val="28"/>
+              </w:rPr>
+              <w:t>_model(self)</w:t>
             </w:r>
           </w:p>
         </w:tc>
@@ -18139,12 +18607,21 @@
                 <w:szCs w:val="28"/>
               </w:rPr>
             </w:pPr>
-            <w:r>
-              <w:rPr>
-                <w:sz w:val="28"/>
-                <w:szCs w:val="28"/>
-              </w:rPr>
-              <w:t>delete_model(self)</w:t>
+            <w:proofErr w:type="gramStart"/>
+            <w:r>
+              <w:rPr>
+                <w:sz w:val="28"/>
+                <w:szCs w:val="28"/>
+              </w:rPr>
+              <w:t>delete</w:t>
+            </w:r>
+            <w:proofErr w:type="gramEnd"/>
+            <w:r>
+              <w:rPr>
+                <w:sz w:val="28"/>
+                <w:szCs w:val="28"/>
+              </w:rPr>
+              <w:t>_model(self)</w:t>
             </w:r>
           </w:p>
         </w:tc>
@@ -18459,12 +18936,21 @@
                 <w:szCs w:val="28"/>
               </w:rPr>
             </w:pPr>
-            <w:r>
-              <w:rPr>
-                <w:sz w:val="28"/>
-                <w:szCs w:val="28"/>
-              </w:rPr>
-              <w:t>get_response_by_code</w:t>
+            <w:proofErr w:type="gramStart"/>
+            <w:r>
+              <w:rPr>
+                <w:sz w:val="28"/>
+                <w:szCs w:val="28"/>
+              </w:rPr>
+              <w:t>get</w:t>
+            </w:r>
+            <w:proofErr w:type="gramEnd"/>
+            <w:r>
+              <w:rPr>
+                <w:sz w:val="28"/>
+                <w:szCs w:val="28"/>
+              </w:rPr>
+              <w:t>_response_by_code</w:t>
             </w:r>
           </w:p>
           <w:p>
@@ -18483,12 +18969,21 @@
               </w:rPr>
               <w:t>(</w:t>
             </w:r>
-            <w:r>
-              <w:rPr>
-                <w:sz w:val="28"/>
-                <w:szCs w:val="28"/>
-              </w:rPr>
-              <w:t>code, msg, data,</w:t>
+            <w:proofErr w:type="gramStart"/>
+            <w:r>
+              <w:rPr>
+                <w:sz w:val="28"/>
+                <w:szCs w:val="28"/>
+              </w:rPr>
+              <w:t>code</w:t>
+            </w:r>
+            <w:proofErr w:type="gramEnd"/>
+            <w:r>
+              <w:rPr>
+                <w:sz w:val="28"/>
+                <w:szCs w:val="28"/>
+              </w:rPr>
+              <w:t>, msg, data,</w:t>
             </w:r>
             <w:r>
               <w:rPr>
@@ -19237,12 +19732,21 @@
                 <w:szCs w:val="28"/>
               </w:rPr>
             </w:pPr>
-            <w:r>
-              <w:rPr>
-                <w:sz w:val="28"/>
-                <w:szCs w:val="28"/>
-              </w:rPr>
-              <w:t>get_http_response_by_code</w:t>
+            <w:proofErr w:type="gramStart"/>
+            <w:r>
+              <w:rPr>
+                <w:sz w:val="28"/>
+                <w:szCs w:val="28"/>
+              </w:rPr>
+              <w:t>get</w:t>
+            </w:r>
+            <w:proofErr w:type="gramEnd"/>
+            <w:r>
+              <w:rPr>
+                <w:sz w:val="28"/>
+                <w:szCs w:val="28"/>
+              </w:rPr>
+              <w:t>_http_response_by_code</w:t>
             </w:r>
           </w:p>
           <w:p>
@@ -19261,12 +19765,21 @@
               </w:rPr>
               <w:t>(</w:t>
             </w:r>
-            <w:r>
-              <w:rPr>
-                <w:sz w:val="28"/>
-                <w:szCs w:val="28"/>
-              </w:rPr>
-              <w:t>code, msg, data,</w:t>
+            <w:proofErr w:type="gramStart"/>
+            <w:r>
+              <w:rPr>
+                <w:sz w:val="28"/>
+                <w:szCs w:val="28"/>
+              </w:rPr>
+              <w:t>code</w:t>
+            </w:r>
+            <w:proofErr w:type="gramEnd"/>
+            <w:r>
+              <w:rPr>
+                <w:sz w:val="28"/>
+                <w:szCs w:val="28"/>
+              </w:rPr>
+              <w:t>, msg, data,</w:t>
             </w:r>
             <w:r>
               <w:rPr>
@@ -19677,12 +20190,21 @@
                 <w:szCs w:val="28"/>
               </w:rPr>
             </w:pPr>
-            <w:r>
-              <w:rPr>
-                <w:sz w:val="28"/>
-                <w:szCs w:val="28"/>
-              </w:rPr>
-              <w:t>get_model(cls, params=None, query_set=None, select_related=None, values=None, values_white_list=True, Qs=None, using='default', first=False, last=False, order_by=None)</w:t>
+            <w:proofErr w:type="gramStart"/>
+            <w:r>
+              <w:rPr>
+                <w:sz w:val="28"/>
+                <w:szCs w:val="28"/>
+              </w:rPr>
+              <w:t>get</w:t>
+            </w:r>
+            <w:proofErr w:type="gramEnd"/>
+            <w:r>
+              <w:rPr>
+                <w:sz w:val="28"/>
+                <w:szCs w:val="28"/>
+              </w:rPr>
+              <w:t>_model(cls, params=None, query_set=None, select_related=None, values=None, values_white_list=True, Qs=None, using='default', first=False, last=False, order_by=None)</w:t>
             </w:r>
           </w:p>
         </w:tc>
@@ -21041,12 +21563,21 @@
                 <w:szCs w:val="28"/>
               </w:rPr>
             </w:pPr>
-            <w:r>
-              <w:rPr>
-                <w:sz w:val="28"/>
-                <w:szCs w:val="28"/>
-              </w:rPr>
-              <w:t>post_model(cls, data, user=None, using='default', serializer_is_custom=True)</w:t>
+            <w:proofErr w:type="gramStart"/>
+            <w:r>
+              <w:rPr>
+                <w:sz w:val="28"/>
+                <w:szCs w:val="28"/>
+              </w:rPr>
+              <w:t>post</w:t>
+            </w:r>
+            <w:proofErr w:type="gramEnd"/>
+            <w:r>
+              <w:rPr>
+                <w:sz w:val="28"/>
+                <w:szCs w:val="28"/>
+              </w:rPr>
+              <w:t>_model(cls, data, user=None, using='default', serializer_is_custom=True)</w:t>
             </w:r>
           </w:p>
         </w:tc>
@@ -21605,12 +22136,21 @@
                 <w:szCs w:val="28"/>
               </w:rPr>
             </w:pPr>
-            <w:r>
-              <w:rPr>
-                <w:sz w:val="28"/>
-                <w:szCs w:val="28"/>
-              </w:rPr>
-              <w:t>put_model(cls, data, user=None, using='default')</w:t>
+            <w:proofErr w:type="gramStart"/>
+            <w:r>
+              <w:rPr>
+                <w:sz w:val="28"/>
+                <w:szCs w:val="28"/>
+              </w:rPr>
+              <w:t>put</w:t>
+            </w:r>
+            <w:proofErr w:type="gramEnd"/>
+            <w:r>
+              <w:rPr>
+                <w:sz w:val="28"/>
+                <w:szCs w:val="28"/>
+              </w:rPr>
+              <w:t>_model(cls, data, user=None, using='default')</w:t>
             </w:r>
           </w:p>
         </w:tc>
@@ -22146,12 +22686,21 @@
                 <w:szCs w:val="28"/>
               </w:rPr>
             </w:pPr>
-            <w:r>
-              <w:rPr>
-                <w:sz w:val="28"/>
-                <w:szCs w:val="28"/>
-              </w:rPr>
-              <w:t>delete_model(cls, data, user=None, using='default')</w:t>
+            <w:proofErr w:type="gramStart"/>
+            <w:r>
+              <w:rPr>
+                <w:sz w:val="28"/>
+                <w:szCs w:val="28"/>
+              </w:rPr>
+              <w:t>delete</w:t>
+            </w:r>
+            <w:proofErr w:type="gramEnd"/>
+            <w:r>
+              <w:rPr>
+                <w:sz w:val="28"/>
+                <w:szCs w:val="28"/>
+              </w:rPr>
+              <w:t>_model(cls, data, user=None, using='default')</w:t>
             </w:r>
           </w:p>
         </w:tc>
@@ -22726,12 +23275,21 @@
                 <w:szCs w:val="28"/>
               </w:rPr>
             </w:pPr>
-            <w:r>
-              <w:rPr>
-                <w:sz w:val="28"/>
-                <w:szCs w:val="28"/>
-              </w:rPr>
-              <w:t>model_to_dict(instance, fields=None, exclude=None)</w:t>
+            <w:proofErr w:type="gramStart"/>
+            <w:r>
+              <w:rPr>
+                <w:sz w:val="28"/>
+                <w:szCs w:val="28"/>
+              </w:rPr>
+              <w:t>model</w:t>
+            </w:r>
+            <w:proofErr w:type="gramEnd"/>
+            <w:r>
+              <w:rPr>
+                <w:sz w:val="28"/>
+                <w:szCs w:val="28"/>
+              </w:rPr>
+              <w:t>_to_dict(instance, fields=None, exclude=None)</w:t>
             </w:r>
           </w:p>
         </w:tc>
@@ -23587,6 +24145,7 @@
                 <w:szCs w:val="28"/>
               </w:rPr>
             </w:pPr>
+            <w:proofErr w:type="gramStart"/>
             <w:r>
               <w:rPr>
                 <w:rFonts w:hint="eastAsia"/>
@@ -23595,6 +24154,7 @@
               </w:rPr>
               <w:t>request</w:t>
             </w:r>
+            <w:proofErr w:type="gramEnd"/>
           </w:p>
         </w:tc>
         <w:tc>
@@ -23689,6 +24249,7 @@
                 <w:szCs w:val="28"/>
               </w:rPr>
             </w:pPr>
+            <w:proofErr w:type="gramStart"/>
             <w:r>
               <w:rPr>
                 <w:sz w:val="28"/>
@@ -23704,6 +24265,7 @@
               </w:rPr>
               <w:t>ethod</w:t>
             </w:r>
+            <w:proofErr w:type="gramEnd"/>
           </w:p>
         </w:tc>
         <w:tc>
@@ -23726,6 +24288,7 @@
               </w:rPr>
               <w:t>‘</w:t>
             </w:r>
+            <w:proofErr w:type="gramStart"/>
             <w:r>
               <w:rPr>
                 <w:sz w:val="28"/>
@@ -23740,6 +24303,7 @@
               </w:rPr>
               <w:t>’</w:t>
             </w:r>
+            <w:proofErr w:type="gramEnd"/>
           </w:p>
         </w:tc>
         <w:tc>
@@ -23859,6 +24423,7 @@
                 <w:szCs w:val="28"/>
               </w:rPr>
             </w:pPr>
+            <w:proofErr w:type="gramStart"/>
             <w:r>
               <w:rPr>
                 <w:sz w:val="28"/>
@@ -23874,6 +24439,7 @@
               </w:rPr>
               <w:t>arams</w:t>
             </w:r>
+            <w:proofErr w:type="gramEnd"/>
           </w:p>
         </w:tc>
         <w:tc>
@@ -23896,6 +24462,7 @@
               </w:rPr>
               <w:t>{</w:t>
             </w:r>
+            <w:proofErr w:type="gramStart"/>
             <w:r>
               <w:rPr>
                 <w:sz w:val="28"/>
@@ -23911,6 +24478,7 @@
               </w:rPr>
               <w:t>employee</w:t>
             </w:r>
+            <w:proofErr w:type="gramEnd"/>
             <w:r>
               <w:rPr>
                 <w:sz w:val="28"/>
@@ -24118,6 +24686,7 @@
                 <w:szCs w:val="28"/>
               </w:rPr>
             </w:pPr>
+            <w:proofErr w:type="gramStart"/>
             <w:r>
               <w:rPr>
                 <w:sz w:val="28"/>
@@ -24130,7 +24699,15 @@
                 <w:sz w:val="28"/>
                 <w:szCs w:val="28"/>
               </w:rPr>
-              <w:t>ri_params</w:t>
+              <w:t>ri</w:t>
+            </w:r>
+            <w:proofErr w:type="gramEnd"/>
+            <w:r>
+              <w:rPr>
+                <w:sz w:val="28"/>
+                <w:szCs w:val="28"/>
+              </w:rPr>
+              <w:t>_params</w:t>
             </w:r>
           </w:p>
         </w:tc>
@@ -24154,6 +24731,7 @@
               </w:rPr>
               <w:t>{</w:t>
             </w:r>
+            <w:proofErr w:type="gramStart"/>
             <w:r>
               <w:rPr>
                 <w:sz w:val="28"/>
@@ -24176,6 +24754,7 @@
               </w:rPr>
               <w:t>’</w:t>
             </w:r>
+            <w:proofErr w:type="gramEnd"/>
             <w:r>
               <w:rPr>
                 <w:rFonts w:hint="eastAsia"/>
@@ -24294,6 +24873,7 @@
                 <w:szCs w:val="28"/>
               </w:rPr>
             </w:pPr>
+            <w:proofErr w:type="gramStart"/>
             <w:r>
               <w:rPr>
                 <w:sz w:val="28"/>
@@ -24309,6 +24889,7 @@
               </w:rPr>
               <w:t>ata</w:t>
             </w:r>
+            <w:proofErr w:type="gramEnd"/>
           </w:p>
         </w:tc>
         <w:tc>
@@ -24331,6 +24912,7 @@
               </w:rPr>
               <w:t>{</w:t>
             </w:r>
+            <w:proofErr w:type="gramStart"/>
             <w:r>
               <w:rPr>
                 <w:sz w:val="28"/>
@@ -24346,6 +24928,7 @@
               </w:rPr>
               <w:t>employee</w:t>
             </w:r>
+            <w:proofErr w:type="gramEnd"/>
             <w:r>
               <w:rPr>
                 <w:sz w:val="28"/>
@@ -24552,6 +25135,7 @@
                 <w:szCs w:val="28"/>
               </w:rPr>
             </w:pPr>
+            <w:proofErr w:type="gramStart"/>
             <w:r>
               <w:rPr>
                 <w:sz w:val="28"/>
@@ -24567,6 +25151,7 @@
               </w:rPr>
               <w:t>ser</w:t>
             </w:r>
+            <w:proofErr w:type="gramEnd"/>
           </w:p>
         </w:tc>
         <w:tc>
@@ -24661,6 +25246,7 @@
                 <w:szCs w:val="28"/>
               </w:rPr>
             </w:pPr>
+            <w:proofErr w:type="gramStart"/>
             <w:r>
               <w:rPr>
                 <w:rFonts w:hint="eastAsia"/>
@@ -24669,6 +25255,7 @@
               </w:rPr>
               <w:t>file</w:t>
             </w:r>
+            <w:proofErr w:type="gramEnd"/>
           </w:p>
         </w:tc>
         <w:tc>
@@ -24747,6 +25334,7 @@
                 <w:szCs w:val="28"/>
               </w:rPr>
             </w:pPr>
+            <w:proofErr w:type="gramStart"/>
             <w:r>
               <w:rPr>
                 <w:rFonts w:hint="eastAsia"/>
@@ -24755,6 +25343,7 @@
               </w:rPr>
               <w:t>redis</w:t>
             </w:r>
+            <w:proofErr w:type="gramEnd"/>
           </w:p>
         </w:tc>
         <w:tc>
@@ -27631,12 +28220,21 @@
           <w:szCs w:val="28"/>
         </w:rPr>
       </w:pPr>
-      <w:r>
-        <w:rPr>
-          <w:sz w:val="28"/>
-          <w:szCs w:val="28"/>
-        </w:rPr>
-        <w:t>methods_not_need_convert_keys_for_response = ['get']</w:t>
+      <w:proofErr w:type="gramStart"/>
+      <w:r>
+        <w:rPr>
+          <w:sz w:val="28"/>
+          <w:szCs w:val="28"/>
+        </w:rPr>
+        <w:t>methods</w:t>
+      </w:r>
+      <w:proofErr w:type="gramEnd"/>
+      <w:r>
+        <w:rPr>
+          <w:sz w:val="28"/>
+          <w:szCs w:val="28"/>
+        </w:rPr>
+        <w:t>_not_need_convert_keys_for_response = ['get']</w:t>
       </w:r>
     </w:p>
     <w:p>
@@ -28501,6 +29099,7 @@
         </w:rPr>
         <w:br/>
       </w:r>
+      <w:proofErr w:type="gramStart"/>
       <w:r>
         <w:rPr>
           <w:rFonts w:ascii="Menlo" w:hAnsi="Menlo"/>
@@ -28510,7 +29109,19 @@
           <w:sz w:val="24"/>
           <w:szCs w:val="24"/>
         </w:rPr>
-        <w:t xml:space="preserve">class </w:t>
+        <w:t>class</w:t>
+      </w:r>
+      <w:proofErr w:type="gramEnd"/>
+      <w:r>
+        <w:rPr>
+          <w:rFonts w:ascii="Menlo" w:hAnsi="Menlo"/>
+          <w:b/>
+          <w:bCs/>
+          <w:color w:val="000080"/>
+          <w:sz w:val="24"/>
+          <w:szCs w:val="24"/>
+        </w:rPr>
+        <w:t xml:space="preserve"> </w:t>
       </w:r>
       <w:r>
         <w:rPr>
@@ -30082,6 +30693,7 @@
         </w:rPr>
         <w:t>"</w:t>
       </w:r>
+      <w:proofErr w:type="gramStart"/>
       <w:r>
         <w:rPr>
           <w:rFonts w:ascii="Menlo" w:hAnsi="Menlo"/>
@@ -30093,6 +30705,7 @@
         </w:rPr>
         <w:t>code</w:t>
       </w:r>
+      <w:proofErr w:type="gramEnd"/>
       <w:r>
         <w:rPr>
           <w:rFonts w:ascii="Menlo" w:hAnsi="Menlo"/>
@@ -31161,6 +31774,7 @@
           <w:szCs w:val="24"/>
         </w:rPr>
       </w:pPr>
+      <w:proofErr w:type="gramStart"/>
       <w:r>
         <w:rPr>
           <w:rFonts w:ascii="Menlo" w:hAnsi="Menlo"/>
@@ -31168,7 +31782,17 @@
           <w:sz w:val="24"/>
           <w:szCs w:val="24"/>
         </w:rPr>
-        <w:t>rename_fields = {</w:t>
+        <w:t>rename</w:t>
+      </w:r>
+      <w:proofErr w:type="gramEnd"/>
+      <w:r>
+        <w:rPr>
+          <w:rFonts w:ascii="Menlo" w:hAnsi="Menlo"/>
+          <w:color w:val="000000"/>
+          <w:sz w:val="24"/>
+          <w:szCs w:val="24"/>
+        </w:rPr>
+        <w:t>_fields = {</w:t>
       </w:r>
       <w:r>
         <w:rPr>
@@ -33670,6 +34294,7 @@
         </w:rPr>
         <w:t>"</w:t>
       </w:r>
+      <w:proofErr w:type="gramStart"/>
       <w:r>
         <w:rPr>
           <w:rFonts w:ascii="Menlo" w:hAnsi="Menlo"/>
@@ -33681,6 +34306,7 @@
         </w:rPr>
         <w:t>code</w:t>
       </w:r>
+      <w:proofErr w:type="gramEnd"/>
       <w:r>
         <w:rPr>
           <w:rFonts w:ascii="Menlo" w:hAnsi="Menlo"/>
@@ -34445,6 +35071,7 @@
           <w:szCs w:val="24"/>
         </w:rPr>
       </w:pPr>
+      <w:proofErr w:type="gramStart"/>
       <w:r>
         <w:rPr>
           <w:rFonts w:ascii="Menlo" w:hAnsi="Menlo"/>
@@ -34452,7 +35079,17 @@
           <w:sz w:val="24"/>
           <w:szCs w:val="24"/>
         </w:rPr>
-        <w:t>values_fields = {</w:t>
+        <w:t>values</w:t>
+      </w:r>
+      <w:proofErr w:type="gramEnd"/>
+      <w:r>
+        <w:rPr>
+          <w:rFonts w:ascii="Menlo" w:hAnsi="Menlo"/>
+          <w:color w:val="000000"/>
+          <w:sz w:val="24"/>
+          <w:szCs w:val="24"/>
+        </w:rPr>
+        <w:t>_fields = {</w:t>
       </w:r>
       <w:r>
         <w:rPr>
@@ -34629,6 +35266,7 @@
           <w:szCs w:val="24"/>
         </w:rPr>
       </w:pPr>
+      <w:proofErr w:type="gramStart"/>
       <w:r>
         <w:rPr>
           <w:rFonts w:ascii="Menlo" w:hAnsi="Menlo"/>
@@ -34636,7 +35274,17 @@
           <w:sz w:val="24"/>
           <w:szCs w:val="24"/>
         </w:rPr>
-        <w:t xml:space="preserve">values_white_list = </w:t>
+        <w:t>values</w:t>
+      </w:r>
+      <w:proofErr w:type="gramEnd"/>
+      <w:r>
+        <w:rPr>
+          <w:rFonts w:ascii="Menlo" w:hAnsi="Menlo"/>
+          <w:color w:val="000000"/>
+          <w:sz w:val="24"/>
+          <w:szCs w:val="24"/>
+        </w:rPr>
+        <w:t xml:space="preserve">_white_list = </w:t>
       </w:r>
       <w:r>
         <w:rPr>
@@ -34679,12 +35327,21 @@
           <w:szCs w:val="28"/>
         </w:rPr>
       </w:pPr>
+      <w:proofErr w:type="gramStart"/>
       <w:r>
         <w:rPr>
           <w:rFonts w:ascii="Menlo" w:hAnsi="Menlo"/>
           <w:color w:val="000000"/>
         </w:rPr>
-        <w:t>values_fields = {</w:t>
+        <w:t>values</w:t>
+      </w:r>
+      <w:proofErr w:type="gramEnd"/>
+      <w:r>
+        <w:rPr>
+          <w:rFonts w:ascii="Menlo" w:hAnsi="Menlo"/>
+          <w:color w:val="000000"/>
+        </w:rPr>
+        <w:t>_fields = {</w:t>
       </w:r>
       <w:r>
         <w:rPr>
@@ -34893,6 +35550,7 @@
         </w:rPr>
         <w:t>"</w:t>
       </w:r>
+      <w:proofErr w:type="gramStart"/>
       <w:r>
         <w:rPr>
           <w:rFonts w:ascii="Menlo" w:hAnsi="Menlo"/>
@@ -34904,6 +35562,7 @@
         </w:rPr>
         <w:t>code</w:t>
       </w:r>
+      <w:proofErr w:type="gramEnd"/>
       <w:r>
         <w:rPr>
           <w:rFonts w:ascii="Menlo" w:hAnsi="Menlo"/>
@@ -35484,12 +36143,21 @@
           <w:szCs w:val="28"/>
         </w:rPr>
       </w:pPr>
+      <w:proofErr w:type="gramStart"/>
       <w:r>
         <w:rPr>
           <w:rFonts w:ascii="Menlo Regular" w:hAnsi="Menlo Regular" w:cs="Menlo Regular"/>
           <w:kern w:val="0"/>
         </w:rPr>
-        <w:t>url(</w:t>
+        <w:t>url</w:t>
+      </w:r>
+      <w:proofErr w:type="gramEnd"/>
+      <w:r>
+        <w:rPr>
+          <w:rFonts w:ascii="Menlo Regular" w:hAnsi="Menlo Regular" w:cs="Menlo Regular"/>
+          <w:kern w:val="0"/>
+        </w:rPr>
+        <w:t>(</w:t>
       </w:r>
       <w:r>
         <w:rPr>
@@ -35742,7 +36410,31 @@
           <w:sz w:val="24"/>
           <w:szCs w:val="24"/>
         </w:rPr>
-        <w:t>"code"</w:t>
+        <w:t>"</w:t>
+      </w:r>
+      <w:proofErr w:type="gramStart"/>
+      <w:r>
+        <w:rPr>
+          <w:rFonts w:ascii="Menlo" w:hAnsi="Menlo"/>
+          <w:b/>
+          <w:bCs/>
+          <w:color w:val="008080"/>
+          <w:sz w:val="24"/>
+          <w:szCs w:val="24"/>
+        </w:rPr>
+        <w:t>code</w:t>
+      </w:r>
+      <w:proofErr w:type="gramEnd"/>
+      <w:r>
+        <w:rPr>
+          <w:rFonts w:ascii="Menlo" w:hAnsi="Menlo"/>
+          <w:b/>
+          <w:bCs/>
+          <w:color w:val="008080"/>
+          <w:sz w:val="24"/>
+          <w:szCs w:val="24"/>
+        </w:rPr>
+        <w:t>"</w:t>
       </w:r>
       <w:r>
         <w:rPr>
@@ -36427,12 +37119,21 @@
           <w:szCs w:val="28"/>
         </w:rPr>
       </w:pPr>
+      <w:proofErr w:type="gramStart"/>
       <w:r>
         <w:rPr>
           <w:rFonts w:ascii="Menlo Regular" w:hAnsi="Menlo Regular" w:cs="Menlo Regular"/>
           <w:kern w:val="0"/>
         </w:rPr>
-        <w:t>url(</w:t>
+        <w:t>url</w:t>
+      </w:r>
+      <w:proofErr w:type="gramEnd"/>
+      <w:r>
+        <w:rPr>
+          <w:rFonts w:ascii="Menlo Regular" w:hAnsi="Menlo Regular" w:cs="Menlo Regular"/>
+          <w:kern w:val="0"/>
+        </w:rPr>
+        <w:t>(</w:t>
       </w:r>
       <w:r>
         <w:rPr>
@@ -36526,7 +37227,31 @@
           <w:sz w:val="24"/>
           <w:szCs w:val="24"/>
         </w:rPr>
-        <w:t>"code"</w:t>
+        <w:t>"</w:t>
+      </w:r>
+      <w:proofErr w:type="gramStart"/>
+      <w:r>
+        <w:rPr>
+          <w:rFonts w:ascii="Menlo" w:hAnsi="Menlo"/>
+          <w:b/>
+          <w:bCs/>
+          <w:color w:val="008080"/>
+          <w:sz w:val="24"/>
+          <w:szCs w:val="24"/>
+        </w:rPr>
+        <w:t>code</w:t>
+      </w:r>
+      <w:proofErr w:type="gramEnd"/>
+      <w:r>
+        <w:rPr>
+          <w:rFonts w:ascii="Menlo" w:hAnsi="Menlo"/>
+          <w:b/>
+          <w:bCs/>
+          <w:color w:val="008080"/>
+          <w:sz w:val="24"/>
+          <w:szCs w:val="24"/>
+        </w:rPr>
+        <w:t>"</w:t>
       </w:r>
       <w:r>
         <w:rPr>
@@ -37198,6 +37923,7 @@
           <w:szCs w:val="24"/>
         </w:rPr>
       </w:pPr>
+      <w:proofErr w:type="gramStart"/>
       <w:r>
         <w:rPr>
           <w:rFonts w:ascii="Menlo" w:hAnsi="Menlo"/>
@@ -37207,7 +37933,19 @@
           <w:sz w:val="24"/>
           <w:szCs w:val="24"/>
         </w:rPr>
-        <w:t xml:space="preserve">class </w:t>
+        <w:t>class</w:t>
+      </w:r>
+      <w:proofErr w:type="gramEnd"/>
+      <w:r>
+        <w:rPr>
+          <w:rFonts w:ascii="Menlo" w:hAnsi="Menlo"/>
+          <w:b/>
+          <w:bCs/>
+          <w:color w:val="000080"/>
+          <w:sz w:val="24"/>
+          <w:szCs w:val="24"/>
+        </w:rPr>
+        <w:t xml:space="preserve"> </w:t>
       </w:r>
       <w:r>
         <w:rPr>
@@ -38015,6 +38753,7 @@
           <w:szCs w:val="24"/>
         </w:rPr>
       </w:pPr>
+      <w:proofErr w:type="gramStart"/>
       <w:r>
         <w:rPr>
           <w:rFonts w:ascii="Menlo" w:hAnsi="Menlo"/>
@@ -38024,7 +38763,19 @@
           <w:sz w:val="24"/>
           <w:szCs w:val="24"/>
         </w:rPr>
-        <w:t xml:space="preserve">def </w:t>
+        <w:t>def</w:t>
+      </w:r>
+      <w:proofErr w:type="gramEnd"/>
+      <w:r>
+        <w:rPr>
+          <w:rFonts w:ascii="Menlo" w:hAnsi="Menlo"/>
+          <w:b/>
+          <w:bCs/>
+          <w:color w:val="000080"/>
+          <w:sz w:val="24"/>
+          <w:szCs w:val="24"/>
+        </w:rPr>
+        <w:t xml:space="preserve"> </w:t>
       </w:r>
       <w:r>
         <w:rPr>
@@ -39245,6 +39996,7 @@
   <w:style w:type="character" w:default="1" w:styleId="a0">
     <w:name w:val="Default Paragraph Font"/>
     <w:uiPriority w:val="1"/>
+    <w:semiHidden/>
     <w:unhideWhenUsed/>
   </w:style>
   <w:style w:type="table" w:default="1" w:styleId="a1">
@@ -39528,6 +40280,7 @@
   <w:style w:type="character" w:default="1" w:styleId="a0">
     <w:name w:val="Default Paragraph Font"/>
     <w:uiPriority w:val="1"/>
+    <w:semiHidden/>
     <w:unhideWhenUsed/>
   </w:style>
   <w:style w:type="table" w:default="1" w:styleId="a1">

</xml_diff>